<commit_message>
Update cover letter v1
</commit_message>
<xml_diff>
--- a/Сопроводительное письмо.docx
+++ b/Сопроводительное письмо.docx
@@ -216,17 +216,7 @@
           <w:sz w:val="28"/>
           <w:szCs w:val="28"/>
         </w:rPr>
-        <w:t xml:space="preserve"> позволяет настроить индивидуальный тренировочный план из уже доступных тренировок и отслеживать свой прогресс. Пользователь может</w:t>
-      </w:r>
-      <w:bookmarkStart w:id="0" w:name="_GoBack"/>
-      <w:bookmarkEnd w:id="0"/>
-      <w:r>
-        <w:rPr>
-          <w:rFonts w:ascii="Times New Roman" w:hAnsi="Times New Roman" w:cs="Times New Roman"/>
-          <w:sz w:val="28"/>
-          <w:szCs w:val="28"/>
-        </w:rPr>
-        <w:t xml:space="preserve"> просматривать и оценивать тренировки других людей, продвигая их, а также создавать свои с помощью конструктора и выкладывать их.</w:t>
+        <w:t xml:space="preserve"> позволяет настроить индивидуальный тренировочный план из уже доступных тренировок и отслеживать свой прогресс. Пользователь может просматривать и оценивать тренировки других людей, продвигая их, а также создавать свои с помощью конструктора и выкладывать их.</w:t>
       </w:r>
     </w:p>
     <w:p>
@@ -465,7 +455,15 @@
           <w:sz w:val="28"/>
           <w:szCs w:val="28"/>
         </w:rPr>
-        <w:t xml:space="preserve"> – бизнес аналитик, дизайнер, </w:t>
+        <w:t xml:space="preserve"> – бизнес аналитик, дизайнер,</w:t>
+      </w:r>
+      <w:r>
+        <w:rPr>
+          <w:rFonts w:ascii="Times New Roman" w:hAnsi="Times New Roman" w:cs="Times New Roman"/>
+          <w:sz w:val="28"/>
+          <w:szCs w:val="28"/>
+        </w:rPr>
+        <w:t xml:space="preserve"> </w:t>
       </w:r>
       <w:r>
         <w:rPr>
@@ -474,7 +472,24 @@
           <w:szCs w:val="28"/>
           <w:lang w:val="en-US"/>
         </w:rPr>
-        <w:t>frontend</w:t>
+        <w:t>mobile</w:t>
+      </w:r>
+      <w:r>
+        <w:rPr>
+          <w:rFonts w:ascii="Times New Roman" w:hAnsi="Times New Roman" w:cs="Times New Roman"/>
+          <w:sz w:val="28"/>
+          <w:szCs w:val="28"/>
+        </w:rPr>
+        <w:t xml:space="preserve"> </w:t>
+      </w:r>
+      <w:r>
+        <w:rPr>
+          <w:rFonts w:ascii="Times New Roman" w:hAnsi="Times New Roman" w:cs="Times New Roman"/>
+          <w:sz w:val="28"/>
+          <w:szCs w:val="28"/>
+          <w:lang w:val="en-US"/>
+        </w:rPr>
+        <w:t>developer</w:t>
       </w:r>
       <w:r>
         <w:rPr>
@@ -538,8 +553,27 @@
           <w:szCs w:val="28"/>
           <w:lang w:val="en-US"/>
         </w:rPr>
-        <w:t>frontend</w:t>
-      </w:r>
+        <w:t>mobile</w:t>
+      </w:r>
+      <w:r>
+        <w:rPr>
+          <w:rFonts w:ascii="Times New Roman" w:hAnsi="Times New Roman" w:cs="Times New Roman"/>
+          <w:sz w:val="28"/>
+          <w:szCs w:val="28"/>
+        </w:rPr>
+        <w:t xml:space="preserve"> </w:t>
+      </w:r>
+      <w:r>
+        <w:rPr>
+          <w:rFonts w:ascii="Times New Roman" w:hAnsi="Times New Roman" w:cs="Times New Roman"/>
+          <w:sz w:val="28"/>
+          <w:szCs w:val="28"/>
+          <w:lang w:val="en-US"/>
+        </w:rPr>
+        <w:t>developer</w:t>
+      </w:r>
+      <w:bookmarkStart w:id="0" w:name="_GoBack"/>
+      <w:bookmarkEnd w:id="0"/>
       <w:r>
         <w:rPr>
           <w:rFonts w:ascii="Times New Roman" w:hAnsi="Times New Roman" w:cs="Times New Roman"/>
@@ -721,7 +755,16 @@
           <w:sz w:val="28"/>
           <w:szCs w:val="28"/>
         </w:rPr>
-        <w:t xml:space="preserve"> предоставляет функционал для создания персонализированных тренировочных планов, используя доступный набор упражнений, и позволяет отслеживать личный прогресс. Пользователи могут просматривать, оценивать и продвигать тренировки других, а также разрабатывать и публиковать свои тренировки благодаря удобному конструктору.</w:t>
+        <w:t xml:space="preserve"> предоставляет функционал для создания персонализированных тренировочных планов, используя доступный набор упражнений, и позволяет отслеживать личный прогресс. Пользователи могут просматривать, оценивать и продвигать тренировки других, а также </w:t>
+      </w:r>
+      <w:r>
+        <w:rPr>
+          <w:rFonts w:ascii="Times New Roman" w:hAnsi="Times New Roman" w:cs="Times New Roman"/>
+          <w:sz w:val="28"/>
+          <w:szCs w:val="28"/>
+        </w:rPr>
+        <w:lastRenderedPageBreak/>
+        <w:t>разрабатывать и публиковать свои тренировки благодаря удобному конструктору.</w:t>
       </w:r>
     </w:p>
     <w:p>
@@ -795,7 +838,25 @@
           <w:sz w:val="28"/>
           <w:szCs w:val="28"/>
         </w:rPr>
-        <w:t xml:space="preserve">Ссылка на видеодемонстрацию: </w:t>
+        <w:t xml:space="preserve">Ссылка на </w:t>
+      </w:r>
+      <w:proofErr w:type="spellStart"/>
+      <w:r>
+        <w:rPr>
+          <w:rFonts w:ascii="Times New Roman" w:hAnsi="Times New Roman" w:cs="Times New Roman"/>
+          <w:sz w:val="28"/>
+          <w:szCs w:val="28"/>
+        </w:rPr>
+        <w:t>видеодемонстрацию</w:t>
+      </w:r>
+      <w:proofErr w:type="spellEnd"/>
+      <w:r>
+        <w:rPr>
+          <w:rFonts w:ascii="Times New Roman" w:hAnsi="Times New Roman" w:cs="Times New Roman"/>
+          <w:sz w:val="28"/>
+          <w:szCs w:val="28"/>
+        </w:rPr>
+        <w:t xml:space="preserve">: </w:t>
       </w:r>
     </w:p>
     <w:p>
@@ -866,6 +927,146 @@
 <file path=word/numbering.xml><?xml version="1.0" encoding="utf-8"?>
 <w:numbering xmlns:wpc="http://schemas.microsoft.com/office/word/2010/wordprocessingCanvas" xmlns:cx="http://schemas.microsoft.com/office/drawing/2014/chartex" xmlns:cx1="http://schemas.microsoft.com/office/drawing/2015/9/8/chartex" xmlns:cx2="http://schemas.microsoft.com/office/drawing/2015/10/21/chartex" xmlns:cx3="http://schemas.microsoft.com/office/drawing/2016/5/9/chartex" xmlns:cx4="http://schemas.microsoft.com/office/drawing/2016/5/10/chartex" xmlns:cx5="http://schemas.microsoft.com/office/drawing/2016/5/11/chartex" xmlns:cx6="http://schemas.microsoft.com/office/drawing/2016/5/12/chartex" xmlns:cx7="http://schemas.microsoft.com/office/drawing/2016/5/13/chartex" xmlns:cx8="http://schemas.microsoft.com/office/drawing/2016/5/14/chartex" xmlns:mc="http://schemas.openxmlformats.org/markup-compatibility/2006" xmlns:aink="http://schemas.microsoft.com/office/drawing/2016/ink" xmlns:am3d="http://schemas.microsoft.com/office/drawing/2017/model3d" xmlns:o="urn:schemas-microsoft-com:office:office" xmlns:r="http://schemas.openxmlformats.org/officeDocument/2006/relationships" xmlns:m="http://schemas.openxmlformats.org/officeDocument/2006/math" xmlns:v="urn:schemas-microsoft-com:vml" xmlns:wp14="http://schemas.microsoft.com/office/word/2010/wordprocessingDrawing" xmlns:wp="http://schemas.openxmlformats.org/drawingml/2006/wordprocessingDrawing" xmlns:w10="urn:schemas-microsoft-com:office:word" xmlns:w="http://schemas.openxmlformats.org/wordprocessingml/2006/main" xmlns:w14="http://schemas.microsoft.com/office/word/2010/wordml" xmlns:w15="http://schemas.microsoft.com/office/word/2012/wordml" xmlns:w16cex="http://schemas.microsoft.com/office/word/2018/wordml/cex" xmlns:w16cid="http://schemas.microsoft.com/office/word/2016/wordml/cid" xmlns:w16="http://schemas.microsoft.com/office/word/2018/wordml" xmlns:w16se="http://schemas.microsoft.com/office/word/2015/wordml/symex" xmlns:wpg="http://schemas.microsoft.com/office/word/2010/wordprocessingGroup" xmlns:wpi="http://schemas.microsoft.com/office/word/2010/wordprocessingInk" xmlns:wne="http://schemas.microsoft.com/office/word/2006/wordml" xmlns:wps="http://schemas.microsoft.com/office/word/2010/wordprocessingShape" mc:Ignorable="w14 w15 w16se w16cid w16 w16cex wp14">
   <w:abstractNum w:abstractNumId="0" w15:restartNumberingAfterBreak="0">
+    <w:nsid w:val="22426460"/>
+    <w:multiLevelType w:val="hybridMultilevel"/>
+    <w:tmpl w:val="E0ACA7A0"/>
+    <w:lvl w:ilvl="0" w:tplc="48A4157E">
+      <w:start w:val="1"/>
+      <w:numFmt w:val="bullet"/>
+      <w:lvlText w:val="•"/>
+      <w:lvlJc w:val="left"/>
+      <w:pPr>
+        <w:tabs>
+          <w:tab w:val="num" w:pos="720"/>
+        </w:tabs>
+        <w:ind w:left="720" w:hanging="360"/>
+      </w:pPr>
+      <w:rPr>
+        <w:rFonts w:ascii="Arial" w:hAnsi="Arial" w:hint="default"/>
+      </w:rPr>
+    </w:lvl>
+    <w:lvl w:ilvl="1" w:tplc="CB80654A" w:tentative="1">
+      <w:start w:val="1"/>
+      <w:numFmt w:val="bullet"/>
+      <w:lvlText w:val="•"/>
+      <w:lvlJc w:val="left"/>
+      <w:pPr>
+        <w:tabs>
+          <w:tab w:val="num" w:pos="1440"/>
+        </w:tabs>
+        <w:ind w:left="1440" w:hanging="360"/>
+      </w:pPr>
+      <w:rPr>
+        <w:rFonts w:ascii="Arial" w:hAnsi="Arial" w:hint="default"/>
+      </w:rPr>
+    </w:lvl>
+    <w:lvl w:ilvl="2" w:tplc="53509F2E" w:tentative="1">
+      <w:start w:val="1"/>
+      <w:numFmt w:val="bullet"/>
+      <w:lvlText w:val="•"/>
+      <w:lvlJc w:val="left"/>
+      <w:pPr>
+        <w:tabs>
+          <w:tab w:val="num" w:pos="2160"/>
+        </w:tabs>
+        <w:ind w:left="2160" w:hanging="360"/>
+      </w:pPr>
+      <w:rPr>
+        <w:rFonts w:ascii="Arial" w:hAnsi="Arial" w:hint="default"/>
+      </w:rPr>
+    </w:lvl>
+    <w:lvl w:ilvl="3" w:tplc="3CE485A2" w:tentative="1">
+      <w:start w:val="1"/>
+      <w:numFmt w:val="bullet"/>
+      <w:lvlText w:val="•"/>
+      <w:lvlJc w:val="left"/>
+      <w:pPr>
+        <w:tabs>
+          <w:tab w:val="num" w:pos="2880"/>
+        </w:tabs>
+        <w:ind w:left="2880" w:hanging="360"/>
+      </w:pPr>
+      <w:rPr>
+        <w:rFonts w:ascii="Arial" w:hAnsi="Arial" w:hint="default"/>
+      </w:rPr>
+    </w:lvl>
+    <w:lvl w:ilvl="4" w:tplc="415CE4B2" w:tentative="1">
+      <w:start w:val="1"/>
+      <w:numFmt w:val="bullet"/>
+      <w:lvlText w:val="•"/>
+      <w:lvlJc w:val="left"/>
+      <w:pPr>
+        <w:tabs>
+          <w:tab w:val="num" w:pos="3600"/>
+        </w:tabs>
+        <w:ind w:left="3600" w:hanging="360"/>
+      </w:pPr>
+      <w:rPr>
+        <w:rFonts w:ascii="Arial" w:hAnsi="Arial" w:hint="default"/>
+      </w:rPr>
+    </w:lvl>
+    <w:lvl w:ilvl="5" w:tplc="3078DBA2" w:tentative="1">
+      <w:start w:val="1"/>
+      <w:numFmt w:val="bullet"/>
+      <w:lvlText w:val="•"/>
+      <w:lvlJc w:val="left"/>
+      <w:pPr>
+        <w:tabs>
+          <w:tab w:val="num" w:pos="4320"/>
+        </w:tabs>
+        <w:ind w:left="4320" w:hanging="360"/>
+      </w:pPr>
+      <w:rPr>
+        <w:rFonts w:ascii="Arial" w:hAnsi="Arial" w:hint="default"/>
+      </w:rPr>
+    </w:lvl>
+    <w:lvl w:ilvl="6" w:tplc="7F626B46" w:tentative="1">
+      <w:start w:val="1"/>
+      <w:numFmt w:val="bullet"/>
+      <w:lvlText w:val="•"/>
+      <w:lvlJc w:val="left"/>
+      <w:pPr>
+        <w:tabs>
+          <w:tab w:val="num" w:pos="5040"/>
+        </w:tabs>
+        <w:ind w:left="5040" w:hanging="360"/>
+      </w:pPr>
+      <w:rPr>
+        <w:rFonts w:ascii="Arial" w:hAnsi="Arial" w:hint="default"/>
+      </w:rPr>
+    </w:lvl>
+    <w:lvl w:ilvl="7" w:tplc="C76E7332" w:tentative="1">
+      <w:start w:val="1"/>
+      <w:numFmt w:val="bullet"/>
+      <w:lvlText w:val="•"/>
+      <w:lvlJc w:val="left"/>
+      <w:pPr>
+        <w:tabs>
+          <w:tab w:val="num" w:pos="5760"/>
+        </w:tabs>
+        <w:ind w:left="5760" w:hanging="360"/>
+      </w:pPr>
+      <w:rPr>
+        <w:rFonts w:ascii="Arial" w:hAnsi="Arial" w:hint="default"/>
+      </w:rPr>
+    </w:lvl>
+    <w:lvl w:ilvl="8" w:tplc="BDB42C5A" w:tentative="1">
+      <w:start w:val="1"/>
+      <w:numFmt w:val="bullet"/>
+      <w:lvlText w:val="•"/>
+      <w:lvlJc w:val="left"/>
+      <w:pPr>
+        <w:tabs>
+          <w:tab w:val="num" w:pos="6480"/>
+        </w:tabs>
+        <w:ind w:left="6480" w:hanging="360"/>
+      </w:pPr>
+      <w:rPr>
+        <w:rFonts w:ascii="Arial" w:hAnsi="Arial" w:hint="default"/>
+      </w:rPr>
+    </w:lvl>
+  </w:abstractNum>
+  <w:abstractNum w:abstractNumId="1" w15:restartNumberingAfterBreak="0">
     <w:nsid w:val="27E109CE"/>
     <w:multiLevelType w:val="hybridMultilevel"/>
     <w:tmpl w:val="CE6802BA"/>
@@ -978,7 +1179,147 @@
       </w:rPr>
     </w:lvl>
   </w:abstractNum>
-  <w:abstractNum w:abstractNumId="1" w15:restartNumberingAfterBreak="0">
+  <w:abstractNum w:abstractNumId="2" w15:restartNumberingAfterBreak="0">
+    <w:nsid w:val="5D500394"/>
+    <w:multiLevelType w:val="hybridMultilevel"/>
+    <w:tmpl w:val="E8B64918"/>
+    <w:lvl w:ilvl="0" w:tplc="77849F38">
+      <w:start w:val="1"/>
+      <w:numFmt w:val="bullet"/>
+      <w:lvlText w:val="•"/>
+      <w:lvlJc w:val="left"/>
+      <w:pPr>
+        <w:tabs>
+          <w:tab w:val="num" w:pos="720"/>
+        </w:tabs>
+        <w:ind w:left="720" w:hanging="360"/>
+      </w:pPr>
+      <w:rPr>
+        <w:rFonts w:ascii="Arial" w:hAnsi="Arial" w:hint="default"/>
+      </w:rPr>
+    </w:lvl>
+    <w:lvl w:ilvl="1" w:tplc="A98AB756" w:tentative="1">
+      <w:start w:val="1"/>
+      <w:numFmt w:val="bullet"/>
+      <w:lvlText w:val="•"/>
+      <w:lvlJc w:val="left"/>
+      <w:pPr>
+        <w:tabs>
+          <w:tab w:val="num" w:pos="1440"/>
+        </w:tabs>
+        <w:ind w:left="1440" w:hanging="360"/>
+      </w:pPr>
+      <w:rPr>
+        <w:rFonts w:ascii="Arial" w:hAnsi="Arial" w:hint="default"/>
+      </w:rPr>
+    </w:lvl>
+    <w:lvl w:ilvl="2" w:tplc="02F02482" w:tentative="1">
+      <w:start w:val="1"/>
+      <w:numFmt w:val="bullet"/>
+      <w:lvlText w:val="•"/>
+      <w:lvlJc w:val="left"/>
+      <w:pPr>
+        <w:tabs>
+          <w:tab w:val="num" w:pos="2160"/>
+        </w:tabs>
+        <w:ind w:left="2160" w:hanging="360"/>
+      </w:pPr>
+      <w:rPr>
+        <w:rFonts w:ascii="Arial" w:hAnsi="Arial" w:hint="default"/>
+      </w:rPr>
+    </w:lvl>
+    <w:lvl w:ilvl="3" w:tplc="DC08A7B0" w:tentative="1">
+      <w:start w:val="1"/>
+      <w:numFmt w:val="bullet"/>
+      <w:lvlText w:val="•"/>
+      <w:lvlJc w:val="left"/>
+      <w:pPr>
+        <w:tabs>
+          <w:tab w:val="num" w:pos="2880"/>
+        </w:tabs>
+        <w:ind w:left="2880" w:hanging="360"/>
+      </w:pPr>
+      <w:rPr>
+        <w:rFonts w:ascii="Arial" w:hAnsi="Arial" w:hint="default"/>
+      </w:rPr>
+    </w:lvl>
+    <w:lvl w:ilvl="4" w:tplc="9200B4C4" w:tentative="1">
+      <w:start w:val="1"/>
+      <w:numFmt w:val="bullet"/>
+      <w:lvlText w:val="•"/>
+      <w:lvlJc w:val="left"/>
+      <w:pPr>
+        <w:tabs>
+          <w:tab w:val="num" w:pos="3600"/>
+        </w:tabs>
+        <w:ind w:left="3600" w:hanging="360"/>
+      </w:pPr>
+      <w:rPr>
+        <w:rFonts w:ascii="Arial" w:hAnsi="Arial" w:hint="default"/>
+      </w:rPr>
+    </w:lvl>
+    <w:lvl w:ilvl="5" w:tplc="32C2B82E" w:tentative="1">
+      <w:start w:val="1"/>
+      <w:numFmt w:val="bullet"/>
+      <w:lvlText w:val="•"/>
+      <w:lvlJc w:val="left"/>
+      <w:pPr>
+        <w:tabs>
+          <w:tab w:val="num" w:pos="4320"/>
+        </w:tabs>
+        <w:ind w:left="4320" w:hanging="360"/>
+      </w:pPr>
+      <w:rPr>
+        <w:rFonts w:ascii="Arial" w:hAnsi="Arial" w:hint="default"/>
+      </w:rPr>
+    </w:lvl>
+    <w:lvl w:ilvl="6" w:tplc="457AB4B4" w:tentative="1">
+      <w:start w:val="1"/>
+      <w:numFmt w:val="bullet"/>
+      <w:lvlText w:val="•"/>
+      <w:lvlJc w:val="left"/>
+      <w:pPr>
+        <w:tabs>
+          <w:tab w:val="num" w:pos="5040"/>
+        </w:tabs>
+        <w:ind w:left="5040" w:hanging="360"/>
+      </w:pPr>
+      <w:rPr>
+        <w:rFonts w:ascii="Arial" w:hAnsi="Arial" w:hint="default"/>
+      </w:rPr>
+    </w:lvl>
+    <w:lvl w:ilvl="7" w:tplc="CE6218CA" w:tentative="1">
+      <w:start w:val="1"/>
+      <w:numFmt w:val="bullet"/>
+      <w:lvlText w:val="•"/>
+      <w:lvlJc w:val="left"/>
+      <w:pPr>
+        <w:tabs>
+          <w:tab w:val="num" w:pos="5760"/>
+        </w:tabs>
+        <w:ind w:left="5760" w:hanging="360"/>
+      </w:pPr>
+      <w:rPr>
+        <w:rFonts w:ascii="Arial" w:hAnsi="Arial" w:hint="default"/>
+      </w:rPr>
+    </w:lvl>
+    <w:lvl w:ilvl="8" w:tplc="573E5144" w:tentative="1">
+      <w:start w:val="1"/>
+      <w:numFmt w:val="bullet"/>
+      <w:lvlText w:val="•"/>
+      <w:lvlJc w:val="left"/>
+      <w:pPr>
+        <w:tabs>
+          <w:tab w:val="num" w:pos="6480"/>
+        </w:tabs>
+        <w:ind w:left="6480" w:hanging="360"/>
+      </w:pPr>
+      <w:rPr>
+        <w:rFonts w:ascii="Arial" w:hAnsi="Arial" w:hint="default"/>
+      </w:rPr>
+    </w:lvl>
+  </w:abstractNum>
+  <w:abstractNum w:abstractNumId="3" w15:restartNumberingAfterBreak="0">
     <w:nsid w:val="713E29A3"/>
     <w:multiLevelType w:val="hybridMultilevel"/>
     <w:tmpl w:val="F61AE218"/>
@@ -1065,7 +1406,7 @@
     </w:lvl>
   </w:abstractNum>
   <w:num w:numId="1">
-    <w:abstractNumId w:val="1"/>
+    <w:abstractNumId w:val="3"/>
     <w:lvlOverride w:ilvl="0">
       <w:startOverride w:val="1"/>
     </w:lvlOverride>
@@ -1095,10 +1436,16 @@
     </w:lvlOverride>
   </w:num>
   <w:num w:numId="2">
+    <w:abstractNumId w:val="3"/>
+  </w:num>
+  <w:num w:numId="3">
     <w:abstractNumId w:val="1"/>
   </w:num>
-  <w:num w:numId="3">
+  <w:num w:numId="4">
     <w:abstractNumId w:val="0"/>
+  </w:num>
+  <w:num w:numId="5">
+    <w:abstractNumId w:val="2"/>
   </w:num>
 </w:numbering>
 </file>

</xml_diff>